<commit_message>
Added linearsvm classifier test
</commit_message>
<xml_diff>
--- a/Writeup.docx
+++ b/Writeup.docx
@@ -48,18 +48,438 @@
         <w:t>The first solution used is the</w:t>
       </w:r>
       <w:r>
-        <w:t xml:space="preserve"> k-nearest neighbors algorithm.</w:t>
-      </w:r>
+        <w:t xml:space="preserve"> k-nearest </w:t>
+      </w:r>
+      <w:proofErr w:type="gramStart"/>
+      <w:r>
+        <w:t>neighbors</w:t>
+      </w:r>
+      <w:proofErr w:type="gramEnd"/>
+      <w:r>
+        <w:t xml:space="preserve"> classifier using the </w:t>
+      </w:r>
+      <w:proofErr w:type="spellStart"/>
+      <w:r>
+        <w:t>kd</w:t>
+      </w:r>
+      <w:proofErr w:type="spellEnd"/>
+      <w:r>
+        <w:t>-tree algorithm. Neighbors to check value (</w:t>
+      </w:r>
+      <w:proofErr w:type="spellStart"/>
+      <w:r>
+        <w:t>n_neighbors</w:t>
+      </w:r>
+      <w:proofErr w:type="spellEnd"/>
+      <w:r>
+        <w:t>) resulted in the highest accuracy for the given dataset when set to exactly 5.</w:t>
+      </w:r>
+    </w:p>
+    <w:p>
+      <w:pPr>
+        <w:ind w:left="1080"/>
+      </w:pPr>
+      <w:r>
+        <w:t xml:space="preserve">The exact parameters used for </w:t>
+      </w:r>
+      <w:proofErr w:type="spellStart"/>
+      <w:r>
+        <w:t>KNeighbors</w:t>
+      </w:r>
+      <w:proofErr w:type="spellEnd"/>
+      <w:r>
+        <w:t xml:space="preserve"> was:</w:t>
+      </w:r>
+    </w:p>
+    <w:p>
+      <w:pPr>
+        <w:pStyle w:val="ListParagraph"/>
+        <w:ind w:left="1080"/>
+      </w:pPr>
+      <w:proofErr w:type="spellStart"/>
+      <w:proofErr w:type="gramStart"/>
+      <w:r>
+        <w:t>KNeighborsClassifier</w:t>
+      </w:r>
+      <w:proofErr w:type="spellEnd"/>
+      <w:r>
+        <w:t>(</w:t>
+      </w:r>
+      <w:proofErr w:type="gramEnd"/>
+      <w:r>
+        <w:t>algorithm='</w:t>
+      </w:r>
+      <w:proofErr w:type="spellStart"/>
+      <w:r>
+        <w:t>kd_tree</w:t>
+      </w:r>
+      <w:proofErr w:type="spellEnd"/>
+      <w:r>
+        <w:t xml:space="preserve">', </w:t>
+      </w:r>
+      <w:proofErr w:type="spellStart"/>
+      <w:r>
+        <w:t>leaf_size</w:t>
+      </w:r>
+      <w:proofErr w:type="spellEnd"/>
+      <w:r>
+        <w:t>=30, metric='</w:t>
+      </w:r>
+      <w:proofErr w:type="spellStart"/>
+      <w:r>
+        <w:t>minkowski</w:t>
+      </w:r>
+      <w:proofErr w:type="spellEnd"/>
+      <w:r>
+        <w:t>',</w:t>
+      </w:r>
+      <w:r>
+        <w:t xml:space="preserve"> </w:t>
+      </w:r>
+      <w:proofErr w:type="spellStart"/>
+      <w:r>
+        <w:t>metric_params</w:t>
+      </w:r>
+      <w:proofErr w:type="spellEnd"/>
+      <w:r>
+        <w:t xml:space="preserve">=None, </w:t>
+      </w:r>
+      <w:proofErr w:type="spellStart"/>
+      <w:r>
+        <w:t>n_neighbors</w:t>
+      </w:r>
+      <w:proofErr w:type="spellEnd"/>
+      <w:r>
+        <w:t>=</w:t>
+      </w:r>
+      <w:r>
+        <w:t>5</w:t>
+      </w:r>
+      <w:r>
+        <w:t>, p=2, weights='uniform')</w:t>
+      </w:r>
+    </w:p>
+    <w:p>
+      <w:pPr>
+        <w:pStyle w:val="ListParagraph"/>
+        <w:ind w:left="1080"/>
+      </w:pPr>
+    </w:p>
+    <w:p>
+      <w:pPr>
+        <w:pStyle w:val="ListParagraph"/>
+        <w:ind w:left="1080"/>
+      </w:pPr>
+      <w:r>
+        <w:t>Data was tested using cross-validation with 80% of the sample data being used to train, and 20% used to test.</w:t>
+      </w:r>
+    </w:p>
+    <w:p>
+      <w:pPr>
+        <w:pStyle w:val="ListParagraph"/>
+        <w:ind w:left="1080"/>
+      </w:pPr>
+      <w:r>
+        <w:t>The resulting test</w:t>
+      </w:r>
+      <w:r>
+        <w:t xml:space="preserve"> completed with 86.57% accuracy. On a 6-core, 12GB RAM system, operational time to fit was ~0.0019 seconds, and ~0.003 seconds to test.</w:t>
+      </w:r>
+    </w:p>
+    <w:p>
+      <w:pPr>
+        <w:pStyle w:val="ListParagraph"/>
+        <w:ind w:left="1080"/>
+      </w:pPr>
+    </w:p>
+    <w:p>
+      <w:pPr>
+        <w:pStyle w:val="ListParagraph"/>
+        <w:ind w:left="1080"/>
+      </w:pPr>
       <w:bookmarkStart w:id="0" w:name="_GoBack"/>
-      <w:bookmarkEnd w:id="0"/>
-    </w:p>
-    <w:p>
-      <w:pPr>
-        <w:pStyle w:val="ListParagraph"/>
-        <w:numPr>
-          <w:ilvl w:val="0"/>
-          <w:numId w:val="1"/>
-        </w:numPr>
+      <w:r>
+        <w:t xml:space="preserve">The second method used </w:t>
+      </w:r>
+      <w:r>
+        <w:t>is a linear support vector machine</w:t>
+      </w:r>
+    </w:p>
+    <w:p>
+      <w:pPr>
+        <w:pStyle w:val="ListParagraph"/>
+        <w:ind w:left="1080"/>
+      </w:pPr>
+      <w:proofErr w:type="spellStart"/>
+      <w:r>
+        <w:t>LinearSVC</w:t>
+      </w:r>
+      <w:proofErr w:type="spellEnd"/>
+      <w:r>
+        <w:t xml:space="preserve">(C=1.0, </w:t>
+      </w:r>
+      <w:proofErr w:type="spellStart"/>
+      <w:r>
+        <w:t>class_weight</w:t>
+      </w:r>
+      <w:proofErr w:type="spellEnd"/>
+      <w:r>
+        <w:t>=</w:t>
+      </w:r>
+      <w:proofErr w:type="gramStart"/>
+      <w:r>
+        <w:t>None</w:t>
+      </w:r>
+      <w:proofErr w:type="gramEnd"/>
+      <w:r>
+        <w:t xml:space="preserve">, dual=True, </w:t>
+      </w:r>
+      <w:proofErr w:type="spellStart"/>
+      <w:r>
+        <w:t>fit_intercept</w:t>
+      </w:r>
+      <w:proofErr w:type="spellEnd"/>
+      <w:r>
+        <w:t>=True,</w:t>
+      </w:r>
+    </w:p>
+    <w:p>
+      <w:pPr>
+        <w:pStyle w:val="ListParagraph"/>
+        <w:ind w:left="1080"/>
+      </w:pPr>
+      <w:r>
+        <w:t xml:space="preserve">     </w:t>
+      </w:r>
+      <w:proofErr w:type="spellStart"/>
+      <w:r>
+        <w:t>intercept_scaling</w:t>
+      </w:r>
+      <w:proofErr w:type="spellEnd"/>
+      <w:r>
+        <w:t>=1, loss='</w:t>
+      </w:r>
+      <w:proofErr w:type="spellStart"/>
+      <w:r>
+        <w:t>squared_hinge</w:t>
+      </w:r>
+      <w:proofErr w:type="spellEnd"/>
+      <w:r>
+        <w:t xml:space="preserve">', </w:t>
+      </w:r>
+      <w:proofErr w:type="spellStart"/>
+      <w:r>
+        <w:t>max_iter</w:t>
+      </w:r>
+      <w:proofErr w:type="spellEnd"/>
+      <w:r>
+        <w:t>=1000,</w:t>
+      </w:r>
+    </w:p>
+    <w:p>
+      <w:pPr>
+        <w:pStyle w:val="ListParagraph"/>
+        <w:ind w:left="1080"/>
+      </w:pPr>
+      <w:r>
+        <w:t xml:space="preserve">     </w:t>
+      </w:r>
+      <w:proofErr w:type="spellStart"/>
+      <w:r>
+        <w:t>multi_class</w:t>
+      </w:r>
+      <w:proofErr w:type="spellEnd"/>
+      <w:r>
+        <w:t>='</w:t>
+      </w:r>
+      <w:proofErr w:type="spellStart"/>
+      <w:r>
+        <w:t>ovr</w:t>
+      </w:r>
+      <w:proofErr w:type="spellEnd"/>
+      <w:r>
+        <w:t xml:space="preserve">', penalty='l2', </w:t>
+      </w:r>
+      <w:proofErr w:type="spellStart"/>
+      <w:r>
+        <w:t>random_state</w:t>
+      </w:r>
+      <w:proofErr w:type="spellEnd"/>
+      <w:r>
+        <w:t>=</w:t>
+      </w:r>
+      <w:proofErr w:type="gramStart"/>
+      <w:r>
+        <w:t>None</w:t>
+      </w:r>
+      <w:proofErr w:type="gramEnd"/>
+      <w:r>
+        <w:t xml:space="preserve">, </w:t>
+      </w:r>
+      <w:proofErr w:type="spellStart"/>
+      <w:r>
+        <w:t>tol</w:t>
+      </w:r>
+      <w:proofErr w:type="spellEnd"/>
+      <w:r>
+        <w:t>=0.0001,</w:t>
+      </w:r>
+    </w:p>
+    <w:p>
+      <w:pPr>
+        <w:pStyle w:val="ListParagraph"/>
+        <w:ind w:left="1080"/>
+      </w:pPr>
+      <w:r>
+        <w:t xml:space="preserve">     </w:t>
+      </w:r>
+      <w:proofErr w:type="gramStart"/>
+      <w:r>
+        <w:t>verbose=</w:t>
+      </w:r>
+      <w:proofErr w:type="gramEnd"/>
+      <w:r>
+        <w:t>0)</w:t>
+      </w:r>
+    </w:p>
+    <w:p>
+      <w:pPr>
+        <w:pStyle w:val="ListParagraph"/>
+        <w:ind w:left="1080"/>
+      </w:pPr>
+    </w:p>
+    <w:p>
+      <w:pPr>
+        <w:pStyle w:val="ListParagraph"/>
+        <w:ind w:left="1080"/>
+      </w:pPr>
+      <w:r>
+        <w:t xml:space="preserve">The same data and training samples used for the </w:t>
+      </w:r>
+      <w:proofErr w:type="spellStart"/>
+      <w:r>
+        <w:t>KNeighbors</w:t>
+      </w:r>
+      <w:proofErr w:type="spellEnd"/>
+      <w:r>
+        <w:t xml:space="preserve"> classifier was used in fitting and testing the linear SVM.</w:t>
+      </w:r>
+    </w:p>
+    <w:p>
+      <w:pPr>
+        <w:pStyle w:val="ListParagraph"/>
+        <w:ind w:left="1080"/>
+      </w:pPr>
+      <w:r>
+        <w:t>Each run would largely vary the accuracy between 52 and 83.58%</w:t>
+      </w:r>
+    </w:p>
+    <w:p>
+      <w:pPr>
+        <w:pStyle w:val="ListParagraph"/>
+        <w:ind w:left="1080"/>
+      </w:pPr>
+      <w:r>
+        <w:t>On a 6-core, 12GB RAM system, operational time to fit was ~0.</w:t>
+      </w:r>
+      <w:r>
+        <w:t xml:space="preserve"> 04096</w:t>
+      </w:r>
+      <w:r>
+        <w:t>seconds, and ~0.</w:t>
+      </w:r>
+      <w:r>
+        <w:t xml:space="preserve"> 00</w:t>
+      </w:r>
+      <w:r>
+        <w:t xml:space="preserve">1 </w:t>
+      </w:r>
+      <w:r>
+        <w:t>seconds to test.</w:t>
+      </w:r>
+      <w:r>
+        <w:t xml:space="preserve"> This took longer to train, but faster to test.</w:t>
+      </w:r>
+    </w:p>
+    <w:bookmarkEnd w:id="0"/>
+    <w:p>
+      <w:pPr>
+        <w:pStyle w:val="ListParagraph"/>
+        <w:ind w:left="1080"/>
+      </w:pPr>
+    </w:p>
+    <w:p>
+      <w:pPr>
+        <w:pStyle w:val="ListParagraph"/>
+        <w:ind w:left="1080"/>
+      </w:pPr>
+    </w:p>
+    <w:p>
+      <w:pPr>
+        <w:pStyle w:val="ListParagraph"/>
+        <w:ind w:left="1080"/>
+      </w:pPr>
+      <w:r>
+        <w:t>[</w:t>
+      </w:r>
+      <w:proofErr w:type="spellStart"/>
+      <w:r>
+        <w:t>Kneighbors</w:t>
+      </w:r>
+      <w:proofErr w:type="spellEnd"/>
+      <w:r>
+        <w:t xml:space="preserve"> </w:t>
+      </w:r>
+      <w:hyperlink r:id="rId6" w:history="1">
+        <w:r>
+          <w:rPr>
+            <w:rStyle w:val="Hyperlink"/>
+          </w:rPr>
+          <w:t>http://scikit-learn.org/stable/modules/generated/sklearn.neighbors.KNeighborsClassifier.html#sklearn.neighbors.KNeighborsClassifier</w:t>
+        </w:r>
+      </w:hyperlink>
+      <w:r>
+        <w:t>]</w:t>
+      </w:r>
+    </w:p>
+    <w:p>
+      <w:pPr>
+        <w:pStyle w:val="ListParagraph"/>
+        <w:ind w:left="1080"/>
+      </w:pPr>
+      <w:r>
+        <w:lastRenderedPageBreak/>
+        <w:t>[</w:t>
+      </w:r>
+      <w:proofErr w:type="spellStart"/>
+      <w:proofErr w:type="gramStart"/>
+      <w:r>
+        <w:t>kd</w:t>
+      </w:r>
+      <w:proofErr w:type="spellEnd"/>
+      <w:r>
+        <w:t>-tree</w:t>
+      </w:r>
+      <w:proofErr w:type="gramEnd"/>
+      <w:r>
+        <w:t xml:space="preserve"> </w:t>
+      </w:r>
+      <w:hyperlink r:id="rId7" w:history="1">
+        <w:r>
+          <w:rPr>
+            <w:rStyle w:val="Hyperlink"/>
+          </w:rPr>
+          <w:t>http://scikit-learn.org/stable/modules/generated/sklearn.neighbors.KDTree.html#sklearn.neighbors.KDTree</w:t>
+        </w:r>
+      </w:hyperlink>
+      <w:r>
+        <w:t>]</w:t>
+      </w:r>
+    </w:p>
+    <w:p>
+      <w:pPr>
+        <w:pStyle w:val="ListParagraph"/>
+        <w:ind w:left="1080"/>
       </w:pPr>
     </w:p>
     <w:sectPr>
@@ -90,7 +510,7 @@
         <w:rFonts w:hint="default"/>
       </w:rPr>
     </w:lvl>
-    <w:lvl w:ilvl="1" w:tplc="04090019" w:tentative="1">
+    <w:lvl w:ilvl="1" w:tplc="04090019">
       <w:start w:val="1"/>
       <w:numFmt w:val="lowerLetter"/>
       <w:lvlText w:val="%2."/>

</xml_diff>